<commit_message>
Subida de parciales y modificación en practica
</commit_message>
<xml_diff>
--- a/Practica2/Practica 2.docx
+++ b/Practica2/Practica 2.docx
@@ -1173,6 +1173,341 @@
       <w:proofErr w:type="spellEnd"/>
     </w:p>
     <w:p>
+      <w:pPr>
+        <w:spacing w:before="100" w:beforeAutospacing="1" w:after="100" w:afterAutospacing="1" w:line="240" w:lineRule="auto"/>
+        <w:ind w:left="360"/>
+        <w:rPr>
+          <w:rFonts w:eastAsia="Times New Roman" w:cstheme="minorHAnsi"/>
+          <w:sz w:val="24"/>
+          <w:szCs w:val="24"/>
+          <w:lang w:eastAsia="es-ES"/>
+        </w:rPr>
+      </w:pPr>
+      <w:r>
+        <w:rPr>
+          <w:rFonts w:eastAsia="Times New Roman" w:cstheme="minorHAnsi"/>
+          <w:sz w:val="24"/>
+          <w:szCs w:val="24"/>
+          <w:lang w:eastAsia="es-ES"/>
+        </w:rPr>
+        <w:t xml:space="preserve">En los sistemas </w:t>
+      </w:r>
+      <w:proofErr w:type="spellStart"/>
+      <w:r>
+        <w:rPr>
+          <w:rFonts w:eastAsia="Times New Roman" w:cstheme="minorHAnsi"/>
+          <w:sz w:val="24"/>
+          <w:szCs w:val="24"/>
+          <w:lang w:eastAsia="es-ES"/>
+        </w:rPr>
+        <w:t>SysVinit</w:t>
+      </w:r>
+      <w:proofErr w:type="spellEnd"/>
+      <w:r>
+        <w:rPr>
+          <w:rFonts w:eastAsia="Times New Roman" w:cstheme="minorHAnsi"/>
+          <w:sz w:val="24"/>
+          <w:szCs w:val="24"/>
+          <w:lang w:eastAsia="es-ES"/>
+        </w:rPr>
+        <w:t xml:space="preserve">, el </w:t>
+      </w:r>
+      <w:proofErr w:type="spellStart"/>
+      <w:r>
+        <w:rPr>
+          <w:rFonts w:eastAsia="Times New Roman" w:cstheme="minorHAnsi"/>
+          <w:sz w:val="24"/>
+          <w:szCs w:val="24"/>
+          <w:lang w:eastAsia="es-ES"/>
+        </w:rPr>
+        <w:t>runlevel</w:t>
+      </w:r>
+      <w:proofErr w:type="spellEnd"/>
+      <w:r>
+        <w:rPr>
+          <w:rFonts w:eastAsia="Times New Roman" w:cstheme="minorHAnsi"/>
+          <w:sz w:val="24"/>
+          <w:szCs w:val="24"/>
+          <w:lang w:eastAsia="es-ES"/>
+        </w:rPr>
+        <w:t xml:space="preserve"> que se ejecuta por defecto está especificado en el archivo </w:t>
+      </w:r>
+      <w:r>
+        <w:rPr>
+          <w:rFonts w:eastAsia="Times New Roman" w:cstheme="minorHAnsi"/>
+          <w:b/>
+          <w:bCs/>
+          <w:sz w:val="20"/>
+          <w:szCs w:val="20"/>
+          <w:lang w:eastAsia="es-ES"/>
+        </w:rPr>
+        <w:t>/</w:t>
+      </w:r>
+      <w:proofErr w:type="spellStart"/>
+      <w:r>
+        <w:rPr>
+          <w:rFonts w:eastAsia="Times New Roman" w:cstheme="minorHAnsi"/>
+          <w:b/>
+          <w:bCs/>
+          <w:sz w:val="20"/>
+          <w:szCs w:val="20"/>
+          <w:lang w:eastAsia="es-ES"/>
+        </w:rPr>
+        <w:t>etc</w:t>
+      </w:r>
+      <w:proofErr w:type="spellEnd"/>
+      <w:r>
+        <w:rPr>
+          <w:rFonts w:eastAsia="Times New Roman" w:cstheme="minorHAnsi"/>
+          <w:b/>
+          <w:bCs/>
+          <w:sz w:val="20"/>
+          <w:szCs w:val="20"/>
+          <w:lang w:eastAsia="es-ES"/>
+        </w:rPr>
+        <w:t>/</w:t>
+      </w:r>
+      <w:proofErr w:type="spellStart"/>
+      <w:r>
+        <w:rPr>
+          <w:rFonts w:eastAsia="Times New Roman" w:cstheme="minorHAnsi"/>
+          <w:b/>
+          <w:bCs/>
+          <w:sz w:val="20"/>
+          <w:szCs w:val="20"/>
+          <w:lang w:eastAsia="es-ES"/>
+        </w:rPr>
+        <w:t>inittab</w:t>
+      </w:r>
+      <w:proofErr w:type="spellEnd"/>
+      <w:r>
+        <w:rPr>
+          <w:rFonts w:eastAsia="Times New Roman" w:cstheme="minorHAnsi"/>
+          <w:sz w:val="24"/>
+          <w:szCs w:val="24"/>
+          <w:lang w:eastAsia="es-ES"/>
+        </w:rPr>
+        <w:t xml:space="preserve">. En este archivo, encontrarás una línea que define el </w:t>
+      </w:r>
+      <w:proofErr w:type="spellStart"/>
+      <w:r>
+        <w:rPr>
+          <w:rFonts w:eastAsia="Times New Roman" w:cstheme="minorHAnsi"/>
+          <w:b/>
+          <w:bCs/>
+          <w:sz w:val="24"/>
+          <w:szCs w:val="24"/>
+          <w:lang w:eastAsia="es-ES"/>
+        </w:rPr>
+        <w:t>runlevel</w:t>
+      </w:r>
+      <w:proofErr w:type="spellEnd"/>
+      <w:r>
+        <w:rPr>
+          <w:rFonts w:eastAsia="Times New Roman" w:cstheme="minorHAnsi"/>
+          <w:b/>
+          <w:bCs/>
+          <w:sz w:val="24"/>
+          <w:szCs w:val="24"/>
+          <w:lang w:eastAsia="es-ES"/>
+        </w:rPr>
+        <w:t xml:space="preserve"> por defecto</w:t>
+      </w:r>
+      <w:r>
+        <w:rPr>
+          <w:rFonts w:eastAsia="Times New Roman" w:cstheme="minorHAnsi"/>
+          <w:sz w:val="24"/>
+          <w:szCs w:val="24"/>
+          <w:lang w:eastAsia="es-ES"/>
+        </w:rPr>
+        <w:t>, generalmente con la siguiente estructura:</w:t>
+      </w:r>
+    </w:p>
+    <w:p>
+      <w:pPr>
+        <w:tabs>
+          <w:tab w:val="left" w:pos="916"/>
+          <w:tab w:val="left" w:pos="1832"/>
+          <w:tab w:val="left" w:pos="2748"/>
+          <w:tab w:val="left" w:pos="3664"/>
+          <w:tab w:val="left" w:pos="4580"/>
+          <w:tab w:val="left" w:pos="5496"/>
+          <w:tab w:val="left" w:pos="6412"/>
+          <w:tab w:val="left" w:pos="7328"/>
+          <w:tab w:val="left" w:pos="8244"/>
+          <w:tab w:val="left" w:pos="9160"/>
+          <w:tab w:val="left" w:pos="10076"/>
+          <w:tab w:val="left" w:pos="10992"/>
+          <w:tab w:val="left" w:pos="11908"/>
+          <w:tab w:val="left" w:pos="12824"/>
+          <w:tab w:val="left" w:pos="13740"/>
+          <w:tab w:val="left" w:pos="14656"/>
+        </w:tabs>
+        <w:spacing w:after="0" w:line="240" w:lineRule="auto"/>
+        <w:rPr>
+          <w:rFonts w:eastAsia="Times New Roman" w:cstheme="minorHAnsi"/>
+          <w:sz w:val="20"/>
+          <w:szCs w:val="20"/>
+          <w:lang w:eastAsia="es-ES"/>
+        </w:rPr>
+      </w:pPr>
+      <w:r>
+        <w:rPr>
+          <w:rFonts w:eastAsia="Times New Roman" w:cstheme="minorHAnsi"/>
+          <w:sz w:val="20"/>
+          <w:szCs w:val="20"/>
+          <w:lang w:eastAsia="es-ES"/>
+        </w:rPr>
+        <w:tab/>
+        <w:t>id:</w:t>
+      </w:r>
+      <w:proofErr w:type="gramStart"/>
+      <w:r>
+        <w:rPr>
+          <w:rFonts w:eastAsia="Times New Roman" w:cstheme="minorHAnsi"/>
+          <w:sz w:val="20"/>
+          <w:szCs w:val="20"/>
+          <w:lang w:eastAsia="es-ES"/>
+        </w:rPr>
+        <w:t>5:initdefault</w:t>
+      </w:r>
+      <w:proofErr w:type="gramEnd"/>
+      <w:r>
+        <w:rPr>
+          <w:rFonts w:eastAsia="Times New Roman" w:cstheme="minorHAnsi"/>
+          <w:sz w:val="20"/>
+          <w:szCs w:val="20"/>
+          <w:lang w:eastAsia="es-ES"/>
+        </w:rPr>
+        <w:t>:</w:t>
+      </w:r>
+    </w:p>
+    <w:p>
+      <w:pPr>
+        <w:tabs>
+          <w:tab w:val="left" w:pos="916"/>
+          <w:tab w:val="left" w:pos="1832"/>
+          <w:tab w:val="left" w:pos="2748"/>
+          <w:tab w:val="left" w:pos="3664"/>
+          <w:tab w:val="left" w:pos="4580"/>
+          <w:tab w:val="left" w:pos="5496"/>
+          <w:tab w:val="left" w:pos="6412"/>
+          <w:tab w:val="left" w:pos="7328"/>
+          <w:tab w:val="left" w:pos="8244"/>
+          <w:tab w:val="left" w:pos="9160"/>
+          <w:tab w:val="left" w:pos="10076"/>
+          <w:tab w:val="left" w:pos="10992"/>
+          <w:tab w:val="left" w:pos="11908"/>
+          <w:tab w:val="left" w:pos="12824"/>
+          <w:tab w:val="left" w:pos="13740"/>
+          <w:tab w:val="left" w:pos="14656"/>
+        </w:tabs>
+        <w:spacing w:after="0" w:line="240" w:lineRule="auto"/>
+        <w:rPr>
+          <w:rFonts w:ascii="Arial" w:eastAsia="Times New Roman" w:hAnsi="Arial" w:cs="Arial"/>
+          <w:sz w:val="20"/>
+          <w:szCs w:val="20"/>
+          <w:lang w:eastAsia="es-ES"/>
+        </w:rPr>
+      </w:pPr>
+    </w:p>
+    <w:p>
+      <w:pPr>
+        <w:tabs>
+          <w:tab w:val="left" w:pos="916"/>
+          <w:tab w:val="left" w:pos="1832"/>
+          <w:tab w:val="left" w:pos="2748"/>
+          <w:tab w:val="left" w:pos="3664"/>
+          <w:tab w:val="left" w:pos="4580"/>
+          <w:tab w:val="left" w:pos="5496"/>
+          <w:tab w:val="left" w:pos="6412"/>
+          <w:tab w:val="left" w:pos="7328"/>
+          <w:tab w:val="left" w:pos="8244"/>
+          <w:tab w:val="left" w:pos="9160"/>
+          <w:tab w:val="left" w:pos="10076"/>
+          <w:tab w:val="left" w:pos="10992"/>
+          <w:tab w:val="left" w:pos="11908"/>
+          <w:tab w:val="left" w:pos="12824"/>
+          <w:tab w:val="left" w:pos="13740"/>
+          <w:tab w:val="left" w:pos="14656"/>
+        </w:tabs>
+        <w:spacing w:after="0" w:line="240" w:lineRule="auto"/>
+        <w:rPr>
+          <w:rFonts w:ascii="Arial" w:eastAsia="Times New Roman" w:hAnsi="Arial" w:cs="Arial"/>
+          <w:sz w:val="20"/>
+          <w:szCs w:val="20"/>
+          <w:lang w:eastAsia="es-ES"/>
+        </w:rPr>
+      </w:pPr>
+      <w:r>
+        <w:rPr>
+          <w:rFonts w:ascii="Arial" w:eastAsia="Times New Roman" w:hAnsi="Arial" w:cs="Arial"/>
+          <w:sz w:val="20"/>
+          <w:szCs w:val="20"/>
+          <w:lang w:eastAsia="es-ES"/>
+        </w:rPr>
+        <w:t>Es un ejemplo</w:t>
+      </w:r>
+    </w:p>
+    <w:p>
+      <w:pPr>
+        <w:tabs>
+          <w:tab w:val="left" w:pos="916"/>
+          <w:tab w:val="left" w:pos="1832"/>
+          <w:tab w:val="left" w:pos="2748"/>
+          <w:tab w:val="left" w:pos="3664"/>
+          <w:tab w:val="left" w:pos="4580"/>
+          <w:tab w:val="left" w:pos="5496"/>
+          <w:tab w:val="left" w:pos="6412"/>
+          <w:tab w:val="left" w:pos="7328"/>
+          <w:tab w:val="left" w:pos="8244"/>
+          <w:tab w:val="left" w:pos="9160"/>
+          <w:tab w:val="left" w:pos="10076"/>
+          <w:tab w:val="left" w:pos="10992"/>
+          <w:tab w:val="left" w:pos="11908"/>
+          <w:tab w:val="left" w:pos="12824"/>
+          <w:tab w:val="left" w:pos="13740"/>
+          <w:tab w:val="left" w:pos="14656"/>
+        </w:tabs>
+        <w:spacing w:after="0" w:line="240" w:lineRule="auto"/>
+        <w:rPr>
+          <w:rFonts w:ascii="Arial" w:eastAsia="Times New Roman" w:hAnsi="Arial" w:cs="Arial"/>
+          <w:sz w:val="20"/>
+          <w:szCs w:val="20"/>
+          <w:lang w:eastAsia="es-ES"/>
+        </w:rPr>
+      </w:pPr>
+      <w:r>
+        <w:rPr>
+          <w:rStyle w:val="Textoennegrita"/>
+        </w:rPr>
+        <w:t xml:space="preserve">No todas las distribuciones Linux modernas respetan los estándares de </w:t>
+      </w:r>
+      <w:proofErr w:type="spellStart"/>
+      <w:r>
+        <w:rPr>
+          <w:rStyle w:val="Textoennegrita"/>
+        </w:rPr>
+        <w:t>SysVinit</w:t>
+      </w:r>
+      <w:proofErr w:type="spellEnd"/>
+      <w:r>
+        <w:t xml:space="preserve">, ya que muchas han migrado a sistemas de inicio más avanzados como </w:t>
+      </w:r>
+      <w:proofErr w:type="spellStart"/>
+      <w:r>
+        <w:rPr>
+          <w:rStyle w:val="Textoennegrita"/>
+        </w:rPr>
+        <w:t>systemd</w:t>
+      </w:r>
+      <w:proofErr w:type="spellEnd"/>
+      <w:r>
+        <w:t>.</w:t>
+      </w:r>
+    </w:p>
+    <w:p/>
+    <w:p>
       <w:r>
         <w:t xml:space="preserve">e) Se encarga de almacenar en el aquellos </w:t>
       </w:r>
@@ -1413,7 +1748,130 @@
     <w:p/>
     <w:p>
       <w:r>
-        <w:t>f) A consultar…</w:t>
+        <w:t>f)</w:t>
+      </w:r>
+      <w:r>
+        <w:t xml:space="preserve"> sudo </w:t>
+      </w:r>
+      <w:proofErr w:type="spellStart"/>
+      <w:r>
+        <w:t>init</w:t>
+      </w:r>
+      <w:proofErr w:type="spellEnd"/>
+      <w:r>
+        <w:t xml:space="preserve"> Y</w:t>
+      </w:r>
+    </w:p>
+    <w:p>
+      <w:r>
+        <w:rPr>
+          <w:rStyle w:val="Textoennegrita"/>
+        </w:rPr>
+        <w:lastRenderedPageBreak/>
+        <w:t>No, el cambio no es permanente</w:t>
+      </w:r>
+      <w:r>
+        <w:t xml:space="preserve">. Cambiar el </w:t>
+      </w:r>
+      <w:proofErr w:type="spellStart"/>
+      <w:r>
+        <w:t>runlevel</w:t>
+      </w:r>
+      <w:proofErr w:type="spellEnd"/>
+      <w:r>
+        <w:t xml:space="preserve"> con </w:t>
+      </w:r>
+      <w:proofErr w:type="spellStart"/>
+      <w:r>
+        <w:rPr>
+          <w:rStyle w:val="CdigoHTML"/>
+          <w:rFonts w:eastAsiaTheme="minorHAnsi"/>
+        </w:rPr>
+        <w:t>init</w:t>
+      </w:r>
+      <w:proofErr w:type="spellEnd"/>
+      <w:r>
+        <w:t xml:space="preserve"> o </w:t>
+      </w:r>
+      <w:proofErr w:type="spellStart"/>
+      <w:r>
+        <w:rPr>
+          <w:rStyle w:val="CdigoHTML"/>
+          <w:rFonts w:eastAsiaTheme="minorHAnsi"/>
+        </w:rPr>
+        <w:t>telinit</w:t>
+      </w:r>
+      <w:proofErr w:type="spellEnd"/>
+      <w:r>
+        <w:t xml:space="preserve"> es un cambio </w:t>
+      </w:r>
+      <w:r>
+        <w:rPr>
+          <w:rStyle w:val="Textoennegrita"/>
+        </w:rPr>
+        <w:t>temporal</w:t>
+      </w:r>
+      <w:r>
+        <w:t xml:space="preserve"> que solo afecta a la sesión actual del sistema. El sistema seguirá funcionando en el nuevo </w:t>
+      </w:r>
+      <w:proofErr w:type="spellStart"/>
+      <w:r>
+        <w:t>runlevel</w:t>
+      </w:r>
+      <w:proofErr w:type="spellEnd"/>
+      <w:r>
+        <w:t xml:space="preserve"> hasta que se reinicie. Una vez que se reinicie, volverá a arrancar en el </w:t>
+      </w:r>
+      <w:proofErr w:type="spellStart"/>
+      <w:r>
+        <w:t>runlevel</w:t>
+      </w:r>
+      <w:proofErr w:type="spellEnd"/>
+      <w:r>
+        <w:t xml:space="preserve"> que está definido en </w:t>
+      </w:r>
+      <w:r>
+        <w:rPr>
+          <w:rStyle w:val="CdigoHTML"/>
+          <w:rFonts w:eastAsiaTheme="minorHAnsi"/>
+          <w:b/>
+          <w:bCs/>
+        </w:rPr>
+        <w:t>/</w:t>
+      </w:r>
+      <w:proofErr w:type="spellStart"/>
+      <w:r>
+        <w:rPr>
+          <w:rStyle w:val="CdigoHTML"/>
+          <w:rFonts w:eastAsiaTheme="minorHAnsi"/>
+          <w:b/>
+          <w:bCs/>
+        </w:rPr>
+        <w:t>etc</w:t>
+      </w:r>
+      <w:proofErr w:type="spellEnd"/>
+      <w:r>
+        <w:rPr>
+          <w:rStyle w:val="CdigoHTML"/>
+          <w:rFonts w:eastAsiaTheme="minorHAnsi"/>
+          <w:b/>
+          <w:bCs/>
+        </w:rPr>
+        <w:t>/</w:t>
+      </w:r>
+      <w:proofErr w:type="spellStart"/>
+      <w:r>
+        <w:rPr>
+          <w:rStyle w:val="CdigoHTML"/>
+          <w:rFonts w:eastAsiaTheme="minorHAnsi"/>
+          <w:b/>
+          <w:bCs/>
+        </w:rPr>
+        <w:t>inittab</w:t>
+      </w:r>
+      <w:proofErr w:type="spellEnd"/>
+      <w:r>
+        <w:t>.</w:t>
       </w:r>
     </w:p>
     <w:p>
@@ -1476,7 +1934,6 @@
         </w:numPr>
       </w:pPr>
       <w:r>
-        <w:lastRenderedPageBreak/>
         <w:t xml:space="preserve">Socket: encapsula IPC, un socket del sistema o file </w:t>
       </w:r>
       <w:proofErr w:type="spellStart"/>
@@ -1607,6 +2064,42 @@
       <w:r>
         <w:t xml:space="preserve"> pueden tener dos estados: active o inactive</w:t>
       </w:r>
+    </w:p>
+    <w:p>
+      <w:r>
+        <w:t>c) E</w:t>
+      </w:r>
+      <w:r>
+        <w:t xml:space="preserve">l comando </w:t>
+      </w:r>
+      <w:proofErr w:type="spellStart"/>
+      <w:r>
+        <w:rPr>
+          <w:rStyle w:val="CdigoHTML"/>
+          <w:rFonts w:eastAsiaTheme="minorHAnsi"/>
+        </w:rPr>
+        <w:t>systemctl</w:t>
+      </w:r>
+      <w:proofErr w:type="spellEnd"/>
+      <w:r>
+        <w:t xml:space="preserve"> en </w:t>
+      </w:r>
+      <w:proofErr w:type="spellStart"/>
+      <w:r>
+        <w:rPr>
+          <w:rStyle w:val="Textoennegrita"/>
+        </w:rPr>
+        <w:t>SystemD</w:t>
+      </w:r>
+      <w:proofErr w:type="spellEnd"/>
+      <w:r>
+        <w:t xml:space="preserve"> es una herramienta que se utiliza para inspeccionar y controlar el estado de los servicios y unidades en sistemas basados en </w:t>
+      </w:r>
+      <w:proofErr w:type="spellStart"/>
+      <w:r>
+        <w:t>SystemD</w:t>
+      </w:r>
+      <w:proofErr w:type="spellEnd"/>
     </w:p>
     <w:p>
       <w:r>
@@ -2947,6 +3440,91 @@
       <w:contextualSpacing/>
     </w:pPr>
   </w:style>
+  <w:style w:type="paragraph" w:styleId="NormalWeb">
+    <w:name w:val="Normal (Web)"/>
+    <w:basedOn w:val="Normal"/>
+    <w:uiPriority w:val="99"/>
+    <w:semiHidden/>
+    <w:unhideWhenUsed/>
+    <w:rsid w:val="00237BCE"/>
+    <w:pPr>
+      <w:spacing w:before="100" w:beforeAutospacing="1" w:after="100" w:afterAutospacing="1" w:line="240" w:lineRule="auto"/>
+    </w:pPr>
+    <w:rPr>
+      <w:rFonts w:ascii="Times New Roman" w:eastAsia="Times New Roman" w:hAnsi="Times New Roman" w:cs="Times New Roman"/>
+      <w:sz w:val="24"/>
+      <w:szCs w:val="24"/>
+      <w:lang w:eastAsia="es-ES"/>
+    </w:rPr>
+  </w:style>
+  <w:style w:type="character" w:styleId="CdigoHTML">
+    <w:name w:val="HTML Code"/>
+    <w:basedOn w:val="Fuentedeprrafopredeter"/>
+    <w:uiPriority w:val="99"/>
+    <w:semiHidden/>
+    <w:unhideWhenUsed/>
+    <w:rsid w:val="00237BCE"/>
+    <w:rPr>
+      <w:rFonts w:ascii="Courier New" w:eastAsia="Times New Roman" w:hAnsi="Courier New" w:cs="Courier New"/>
+      <w:sz w:val="20"/>
+      <w:szCs w:val="20"/>
+    </w:rPr>
+  </w:style>
+  <w:style w:type="paragraph" w:styleId="HTMLconformatoprevio">
+    <w:name w:val="HTML Preformatted"/>
+    <w:basedOn w:val="Normal"/>
+    <w:link w:val="HTMLconformatoprevioCar"/>
+    <w:uiPriority w:val="99"/>
+    <w:semiHidden/>
+    <w:unhideWhenUsed/>
+    <w:rsid w:val="00237BCE"/>
+    <w:pPr>
+      <w:tabs>
+        <w:tab w:val="left" w:pos="916"/>
+        <w:tab w:val="left" w:pos="1832"/>
+        <w:tab w:val="left" w:pos="2748"/>
+        <w:tab w:val="left" w:pos="3664"/>
+        <w:tab w:val="left" w:pos="4580"/>
+        <w:tab w:val="left" w:pos="5496"/>
+        <w:tab w:val="left" w:pos="6412"/>
+        <w:tab w:val="left" w:pos="7328"/>
+        <w:tab w:val="left" w:pos="8244"/>
+        <w:tab w:val="left" w:pos="9160"/>
+        <w:tab w:val="left" w:pos="10076"/>
+        <w:tab w:val="left" w:pos="10992"/>
+        <w:tab w:val="left" w:pos="11908"/>
+        <w:tab w:val="left" w:pos="12824"/>
+        <w:tab w:val="left" w:pos="13740"/>
+        <w:tab w:val="left" w:pos="14656"/>
+      </w:tabs>
+      <w:spacing w:after="0" w:line="240" w:lineRule="auto"/>
+    </w:pPr>
+    <w:rPr>
+      <w:rFonts w:ascii="Courier New" w:eastAsia="Times New Roman" w:hAnsi="Courier New" w:cs="Courier New"/>
+      <w:sz w:val="20"/>
+      <w:szCs w:val="20"/>
+      <w:lang w:eastAsia="es-ES"/>
+    </w:rPr>
+  </w:style>
+  <w:style w:type="character" w:customStyle="1" w:styleId="HTMLconformatoprevioCar">
+    <w:name w:val="HTML con formato previo Car"/>
+    <w:basedOn w:val="Fuentedeprrafopredeter"/>
+    <w:link w:val="HTMLconformatoprevio"/>
+    <w:uiPriority w:val="99"/>
+    <w:semiHidden/>
+    <w:rsid w:val="00237BCE"/>
+    <w:rPr>
+      <w:rFonts w:ascii="Courier New" w:eastAsia="Times New Roman" w:hAnsi="Courier New" w:cs="Courier New"/>
+      <w:sz w:val="20"/>
+      <w:szCs w:val="20"/>
+      <w:lang w:eastAsia="es-ES"/>
+    </w:rPr>
+  </w:style>
+  <w:style w:type="character" w:customStyle="1" w:styleId="hljs-builtin">
+    <w:name w:val="hljs-built_in"/>
+    <w:basedOn w:val="Fuentedeprrafopredeter"/>
+    <w:rsid w:val="00237BCE"/>
+  </w:style>
 </w:styles>
 </file>
 

</xml_diff>